<commit_message>
Làm tròn số tiền /bcTuan/CreateFileBCTuanDocx
</commit_message>
<xml_diff>
--- a/ToolBaoCao/App_Data/baocaotuan.docx
+++ b/ToolBaoCao/App_Data/baocaotuan.docx
@@ -1405,7 +1405,23 @@
           <w:rFonts w:ascii="Times New Roman" w:hAnsi="Times New Roman" w:cs="Times New Roman"/>
           <w:color w:val="auto"/>
         </w:rPr>
-        <w:t xml:space="preserve"> % (</w:t>
+        <w:t xml:space="preserve"> </w:t>
+      </w:r>
+      <w:r>
+        <w:rPr>
+          <w:rStyle w:val="fontstyle01"/>
+          <w:rFonts w:ascii="Times New Roman" w:hAnsi="Times New Roman" w:cs="Times New Roman"/>
+          <w:color w:val="auto"/>
+        </w:rPr>
+        <w:t>ngày</w:t>
+      </w:r>
+      <w:r>
+        <w:rPr>
+          <w:rStyle w:val="fontstyle01"/>
+          <w:rFonts w:ascii="Times New Roman" w:hAnsi="Times New Roman" w:cs="Times New Roman"/>
+          <w:color w:val="auto"/>
+        </w:rPr>
+        <w:t xml:space="preserve"> (</w:t>
       </w:r>
       <w:r>
         <w:rPr>
@@ -1678,7 +1694,23 @@
           <w:rFonts w:ascii="Times New Roman" w:hAnsi="Times New Roman" w:cs="Times New Roman"/>
           <w:color w:val="auto"/>
         </w:rPr>
-        <w:t xml:space="preserve"> % (</w:t>
+        <w:t xml:space="preserve"> </w:t>
+      </w:r>
+      <w:r>
+        <w:rPr>
+          <w:rStyle w:val="fontstyle01"/>
+          <w:rFonts w:ascii="Times New Roman" w:hAnsi="Times New Roman" w:cs="Times New Roman"/>
+          <w:color w:val="auto"/>
+        </w:rPr>
+        <w:t>đồng</w:t>
+      </w:r>
+      <w:r>
+        <w:rPr>
+          <w:rStyle w:val="fontstyle01"/>
+          <w:rFonts w:ascii="Times New Roman" w:hAnsi="Times New Roman" w:cs="Times New Roman"/>
+          <w:color w:val="auto"/>
+        </w:rPr>
+        <w:t xml:space="preserve"> (</w:t>
       </w:r>
       <w:r>
         <w:rPr>
@@ -1951,7 +1983,23 @@
           <w:rFonts w:ascii="Times New Roman" w:hAnsi="Times New Roman" w:cs="Times New Roman"/>
           <w:color w:val="auto"/>
         </w:rPr>
-        <w:t xml:space="preserve"> % (</w:t>
+        <w:t xml:space="preserve"> </w:t>
+      </w:r>
+      <w:r>
+        <w:rPr>
+          <w:rStyle w:val="fontstyle01"/>
+          <w:rFonts w:ascii="Times New Roman" w:hAnsi="Times New Roman" w:cs="Times New Roman"/>
+          <w:color w:val="auto"/>
+        </w:rPr>
+        <w:t>đồng</w:t>
+      </w:r>
+      <w:r>
+        <w:rPr>
+          <w:rStyle w:val="fontstyle01"/>
+          <w:rFonts w:ascii="Times New Roman" w:hAnsi="Times New Roman" w:cs="Times New Roman"/>
+          <w:color w:val="auto"/>
+        </w:rPr>
+        <w:t xml:space="preserve"> (</w:t>
       </w:r>
       <w:r>
         <w:rPr>
@@ -2216,7 +2264,23 @@
           <w:rFonts w:ascii="Times New Roman" w:hAnsi="Times New Roman" w:cs="Times New Roman"/>
           <w:color w:val="auto"/>
         </w:rPr>
-        <w:t xml:space="preserve"> % (</w:t>
+        <w:t xml:space="preserve"> </w:t>
+      </w:r>
+      <w:r>
+        <w:rPr>
+          <w:rStyle w:val="fontstyle01"/>
+          <w:rFonts w:ascii="Times New Roman" w:hAnsi="Times New Roman" w:cs="Times New Roman"/>
+          <w:color w:val="auto"/>
+        </w:rPr>
+        <w:t>đồng</w:t>
+      </w:r>
+      <w:r>
+        <w:rPr>
+          <w:rStyle w:val="fontstyle01"/>
+          <w:rFonts w:ascii="Times New Roman" w:hAnsi="Times New Roman" w:cs="Times New Roman"/>
+          <w:color w:val="auto"/>
+        </w:rPr>
+        <w:t xml:space="preserve"> (</w:t>
       </w:r>
       <w:r>
         <w:rPr>

</xml_diff>

<commit_message>
Fix file mẫu báo cáo tuần docx thiếu {X69}
</commit_message>
<xml_diff>
--- a/ToolBaoCao/App_Data/baocaotuan.docx
+++ b/ToolBaoCao/App_Data/baocaotuan.docx
@@ -3973,6 +3973,28 @@
         <w:jc w:val="both"/>
         <w:rPr>
           <w:rStyle w:val="fontstyle01"/>
+          <w:rFonts w:ascii="Times New Roman" w:hAnsi="Times New Roman" w:cs="Times New Roman"/>
+          <w:b/>
+          <w:color w:val="auto"/>
+        </w:rPr>
+      </w:pPr>
+      <w:r>
+        <w:rPr>
+          <w:rFonts w:ascii="Times New Roman" w:hAnsi="Times New Roman" w:cs="Times New Roman"/>
+          <w:b/>
+          <w:sz w:val="28"/>
+          <w:szCs w:val="28"/>
+        </w:rPr>
+        <w:t>II. Phương hướng kỳ tiếp theo</w:t>
+      </w:r>
+    </w:p>
+    <w:p>
+      <w:pPr>
+        <w:spacing w:after="0" w:line="240" w:lineRule="auto"/>
+        <w:ind w:firstLine="567"/>
+        <w:jc w:val="both"/>
+        <w:rPr>
+          <w:rStyle w:val="fontstyle01"/>
           <w:rFonts w:ascii="Times New Roman" w:hAnsi="Times New Roman"/>
           <w:i/>
           <w:color w:val="FF0000"/>
@@ -3981,12 +4003,11 @@
       </w:pPr>
       <w:r>
         <w:rPr>
-          <w:rFonts w:ascii="Times New Roman" w:hAnsi="Times New Roman" w:cs="Times New Roman"/>
-          <w:b/>
-          <w:sz w:val="28"/>
-          <w:szCs w:val="28"/>
-        </w:rPr>
-        <w:t>II. Phương hướng kỳ tiếp theo</w:t>
+          <w:rStyle w:val="fontstyle01"/>
+          <w:rFonts w:ascii="Times New Roman" w:hAnsi="Times New Roman" w:cs="Times New Roman"/>
+          <w:color w:val="FF0000"/>
+        </w:rPr>
+        <w:t>{X69}</w:t>
       </w:r>
     </w:p>
     <w:p>

</xml_diff>